<commit_message>
text change and images updated
</commit_message>
<xml_diff>
--- a/Clock_app Documentation.docx
+++ b/Clock_app Documentation.docx
@@ -50,8 +50,6 @@
       <w:r>
         <w:t xml:space="preserve"> Timer</w:t>
       </w:r>
-      <w:bookmarkStart w:id="0" w:name="_GoBack"/>
-      <w:bookmarkEnd w:id="0"/>
     </w:p>
     <w:p/>
     <w:p>
@@ -80,7 +78,13 @@
         <w:pStyle w:val="ListParagraph"/>
       </w:pPr>
       <w:r>
-        <w:t>Consists of Analog and Digital Clock which is synchronized with the system clock.</w:t>
+        <w:t xml:space="preserve">Consists of Analog and Digital Clock which </w:t>
+      </w:r>
+      <w:r>
+        <w:t>are</w:t>
+      </w:r>
+      <w:r>
+        <w:t xml:space="preserve"> synchronized with the system clock.</w:t>
       </w:r>
     </w:p>
     <w:p>
@@ -114,9 +118,9 @@
         </w:rPr>
         <w:drawing>
           <wp:inline distT="0" distB="0" distL="0" distR="0">
-            <wp:extent cx="3114675" cy="4514850"/>
-            <wp:effectExtent l="0" t="0" r="9525" b="0"/>
-            <wp:docPr id="1" name="Picture 1" descr="D:\Joby\Java\Java Projects\Swing apps\Clock\Captured Shots\Capture_Clock_pane.PNG"/>
+            <wp:extent cx="3133725" cy="4524375"/>
+            <wp:effectExtent l="0" t="0" r="9525" b="9525"/>
+            <wp:docPr id="5" name="Picture 5" descr="C:\Users\Ray\eclipse-workspace_2020_javaTpoint\Project_Clock\Captured_Shots\Capture_clock_pane.PNG"/>
             <wp:cNvGraphicFramePr>
               <a:graphicFrameLocks xmlns:a="http://schemas.openxmlformats.org/drawingml/2006/main" noChangeAspect="1"/>
             </wp:cNvGraphicFramePr>
@@ -124,7 +128,7 @@
               <a:graphicData uri="http://schemas.openxmlformats.org/drawingml/2006/picture">
                 <pic:pic xmlns:pic="http://schemas.openxmlformats.org/drawingml/2006/picture">
                   <pic:nvPicPr>
-                    <pic:cNvPr id="0" name="Picture 1" descr="D:\Joby\Java\Java Projects\Swing apps\Clock\Captured Shots\Capture_Clock_pane.PNG"/>
+                    <pic:cNvPr id="0" name="Picture 1" descr="C:\Users\Ray\eclipse-workspace_2020_javaTpoint\Project_Clock\Captured_Shots\Capture_clock_pane.PNG"/>
                     <pic:cNvPicPr>
                       <a:picLocks noChangeAspect="1" noChangeArrowheads="1"/>
                     </pic:cNvPicPr>
@@ -145,7 +149,7 @@
                   <pic:spPr bwMode="auto">
                     <a:xfrm>
                       <a:off x="0" y="0"/>
-                      <a:ext cx="3114675" cy="4514850"/>
+                      <a:ext cx="3133725" cy="4524375"/>
                     </a:xfrm>
                     <a:prstGeom prst="rect">
                       <a:avLst/>
@@ -256,9 +260,9 @@
         </w:rPr>
         <w:drawing>
           <wp:inline distT="0" distB="0" distL="0" distR="0">
-            <wp:extent cx="3143250" cy="4533900"/>
-            <wp:effectExtent l="0" t="0" r="0" b="0"/>
-            <wp:docPr id="2" name="Picture 2" descr="D:\Joby\Java\Java Projects\Swing apps\Clock\Captured Shots\Capture_calendar_pane.PNG"/>
+            <wp:extent cx="3133725" cy="4514850"/>
+            <wp:effectExtent l="0" t="0" r="9525" b="0"/>
+            <wp:docPr id="6" name="Picture 6" descr="C:\Users\Ray\eclipse-workspace_2020_javaTpoint\Project_Clock\Captured_Shots\Capture_calendar_pane.PNG"/>
             <wp:cNvGraphicFramePr>
               <a:graphicFrameLocks xmlns:a="http://schemas.openxmlformats.org/drawingml/2006/main" noChangeAspect="1"/>
             </wp:cNvGraphicFramePr>
@@ -266,7 +270,7 @@
               <a:graphicData uri="http://schemas.openxmlformats.org/drawingml/2006/picture">
                 <pic:pic xmlns:pic="http://schemas.openxmlformats.org/drawingml/2006/picture">
                   <pic:nvPicPr>
-                    <pic:cNvPr id="0" name="Picture 2" descr="D:\Joby\Java\Java Projects\Swing apps\Clock\Captured Shots\Capture_calendar_pane.PNG"/>
+                    <pic:cNvPr id="0" name="Picture 2" descr="C:\Users\Ray\eclipse-workspace_2020_javaTpoint\Project_Clock\Captured_Shots\Capture_calendar_pane.PNG"/>
                     <pic:cNvPicPr>
                       <a:picLocks noChangeAspect="1" noChangeArrowheads="1"/>
                     </pic:cNvPicPr>
@@ -287,7 +291,7 @@
                   <pic:spPr bwMode="auto">
                     <a:xfrm>
                       <a:off x="0" y="0"/>
-                      <a:ext cx="3143250" cy="4533900"/>
+                      <a:ext cx="3133725" cy="4514850"/>
                     </a:xfrm>
                     <a:prstGeom prst="rect">
                       <a:avLst/>
@@ -334,7 +338,13 @@
         <w:pStyle w:val="ListParagraph"/>
       </w:pPr>
       <w:r>
-        <w:t>A box along the bottom let you select a different year, two buttons above the Calendar to select the previous and next months.</w:t>
+        <w:t>A box along the bottom let</w:t>
+      </w:r>
+      <w:r>
+        <w:t>s</w:t>
+      </w:r>
+      <w:r>
+        <w:t xml:space="preserve"> you select a different year, two buttons above the Calendar to select the previous and next months.</w:t>
       </w:r>
     </w:p>
     <w:p>
@@ -440,9 +450,9 @@
         </w:rPr>
         <w:drawing>
           <wp:inline distT="0" distB="0" distL="0" distR="0">
-            <wp:extent cx="3152775" cy="4533900"/>
-            <wp:effectExtent l="0" t="0" r="9525" b="0"/>
-            <wp:docPr id="3" name="Picture 3" descr="D:\Joby\Java\Java Projects\Swing apps\Clock\Captured Shots\Capture_stopwatch_pane.PNG"/>
+            <wp:extent cx="3133725" cy="4524375"/>
+            <wp:effectExtent l="0" t="0" r="9525" b="9525"/>
+            <wp:docPr id="7" name="Picture 7" descr="C:\Users\Ray\eclipse-workspace_2020_javaTpoint\Project_Clock\Captured_Shots\Capture_stopwatch_pane.PNG"/>
             <wp:cNvGraphicFramePr>
               <a:graphicFrameLocks xmlns:a="http://schemas.openxmlformats.org/drawingml/2006/main" noChangeAspect="1"/>
             </wp:cNvGraphicFramePr>
@@ -450,7 +460,7 @@
               <a:graphicData uri="http://schemas.openxmlformats.org/drawingml/2006/picture">
                 <pic:pic xmlns:pic="http://schemas.openxmlformats.org/drawingml/2006/picture">
                   <pic:nvPicPr>
-                    <pic:cNvPr id="0" name="Picture 3" descr="D:\Joby\Java\Java Projects\Swing apps\Clock\Captured Shots\Capture_stopwatch_pane.PNG"/>
+                    <pic:cNvPr id="0" name="Picture 3" descr="C:\Users\Ray\eclipse-workspace_2020_javaTpoint\Project_Clock\Captured_Shots\Capture_stopwatch_pane.PNG"/>
                     <pic:cNvPicPr>
                       <a:picLocks noChangeAspect="1" noChangeArrowheads="1"/>
                     </pic:cNvPicPr>
@@ -471,7 +481,7 @@
                   <pic:spPr bwMode="auto">
                     <a:xfrm>
                       <a:off x="0" y="0"/>
-                      <a:ext cx="3152775" cy="4533900"/>
+                      <a:ext cx="3133725" cy="4524375"/>
                     </a:xfrm>
                     <a:prstGeom prst="rect">
                       <a:avLst/>
@@ -497,6 +507,30 @@
       <w:pPr>
         <w:pStyle w:val="ListParagraph"/>
       </w:pPr>
+      <w:r>
+        <w:t xml:space="preserve">The </w:t>
+      </w:r>
+      <w:proofErr w:type="spellStart"/>
+      <w:r>
+        <w:t>StopWatch</w:t>
+      </w:r>
+      <w:proofErr w:type="spellEnd"/>
+      <w:r>
+        <w:t xml:space="preserve"> time is synchronized with the System clock. To calculate the time </w:t>
+      </w:r>
+      <w:proofErr w:type="spellStart"/>
+      <w:proofErr w:type="gramStart"/>
+      <w:r>
+        <w:t>System.currentTimeMillis</w:t>
+      </w:r>
+      <w:proofErr w:type="spellEnd"/>
+      <w:r>
+        <w:t>(</w:t>
+      </w:r>
+      <w:proofErr w:type="gramEnd"/>
+      <w:r>
+        <w:t>) is being used.</w:t>
+      </w:r>
     </w:p>
     <w:p>
       <w:pPr>
@@ -511,7 +545,31 @@
         <w:pStyle w:val="ListParagraph"/>
       </w:pPr>
       <w:r>
-        <w:t>There is a Lap Timer button which counts the lap time when the button is pressed. Each lap is based from the time when the last lap was counted. The reset button clears the laps.</w:t>
+        <w:t>There is a Lap Timer button which counts the lap time</w:t>
+      </w:r>
+      <w:r>
+        <w:t xml:space="preserve"> (timed sessions)</w:t>
+      </w:r>
+      <w:r>
+        <w:t xml:space="preserve"> when the button is pressed. Each lap is </w:t>
+      </w:r>
+      <w:r>
+        <w:t>calculated</w:t>
+      </w:r>
+      <w:r>
+        <w:t xml:space="preserve"> from the time when the </w:t>
+      </w:r>
+      <w:r>
+        <w:t>previous</w:t>
+      </w:r>
+      <w:r>
+        <w:t xml:space="preserve"> lap was </w:t>
+      </w:r>
+      <w:r>
+        <w:t>recorded</w:t>
+      </w:r>
+      <w:r>
+        <w:t>. The reset button clears the laps.</w:t>
       </w:r>
     </w:p>
     <w:p/>
@@ -600,12 +658,11 @@
         <w:rPr>
           <w:noProof/>
         </w:rPr>
-        <w:lastRenderedPageBreak/>
         <w:drawing>
           <wp:inline distT="0" distB="0" distL="0" distR="0">
-            <wp:extent cx="3124200" cy="4543425"/>
-            <wp:effectExtent l="0" t="0" r="0" b="9525"/>
-            <wp:docPr id="4" name="Picture 4" descr="D:\Joby\Java\Java Projects\Swing apps\Clock\Captured Shots\Capture_timer_pane.PNG"/>
+            <wp:extent cx="3133725" cy="4514850"/>
+            <wp:effectExtent l="0" t="0" r="9525" b="0"/>
+            <wp:docPr id="8" name="Picture 8" descr="C:\Users\Ray\eclipse-workspace_2020_javaTpoint\Project_Clock\Captured_Shots\Capture_timer_pane.PNG"/>
             <wp:cNvGraphicFramePr>
               <a:graphicFrameLocks xmlns:a="http://schemas.openxmlformats.org/drawingml/2006/main" noChangeAspect="1"/>
             </wp:cNvGraphicFramePr>
@@ -613,7 +670,7 @@
               <a:graphicData uri="http://schemas.openxmlformats.org/drawingml/2006/picture">
                 <pic:pic xmlns:pic="http://schemas.openxmlformats.org/drawingml/2006/picture">
                   <pic:nvPicPr>
-                    <pic:cNvPr id="0" name="Picture 4" descr="D:\Joby\Java\Java Projects\Swing apps\Clock\Captured Shots\Capture_timer_pane.PNG"/>
+                    <pic:cNvPr id="0" name="Picture 4" descr="C:\Users\Ray\eclipse-workspace_2020_javaTpoint\Project_Clock\Captured_Shots\Capture_timer_pane.PNG"/>
                     <pic:cNvPicPr>
                       <a:picLocks noChangeAspect="1" noChangeArrowheads="1"/>
                     </pic:cNvPicPr>
@@ -634,7 +691,7 @@
                   <pic:spPr bwMode="auto">
                     <a:xfrm>
                       <a:off x="0" y="0"/>
-                      <a:ext cx="3124200" cy="4543425"/>
+                      <a:ext cx="3133725" cy="4514850"/>
                     </a:xfrm>
                     <a:prstGeom prst="rect">
                       <a:avLst/>
@@ -650,18 +707,26 @@
           </wp:inline>
         </w:drawing>
       </w:r>
-    </w:p>
-    <w:p>
-      <w:pPr>
-        <w:pStyle w:val="ListParagraph"/>
-      </w:pPr>
-    </w:p>
-    <w:p>
-      <w:pPr>
-        <w:pStyle w:val="ListParagraph"/>
-      </w:pPr>
-      <w:r>
-        <w:t xml:space="preserve">The h, min and sec boxes are used to select the time. The below buttons reset, start and pause manipulate the entered time. When the start button is pressed, it starts counting down the entered time. Pause buttons halts the time and reset button resets the </w:t>
+      <w:bookmarkStart w:id="0" w:name="_GoBack"/>
+      <w:bookmarkEnd w:id="0"/>
+    </w:p>
+    <w:p>
+      <w:pPr>
+        <w:pStyle w:val="ListParagraph"/>
+      </w:pPr>
+    </w:p>
+    <w:p>
+      <w:pPr>
+        <w:pStyle w:val="ListParagraph"/>
+      </w:pPr>
+      <w:r>
+        <w:t>The h, min and sec boxes are used to select the time. The below buttons reset, start and pause manipulate the entered time. When the start button is pressed, it starts counting down</w:t>
+      </w:r>
+      <w:r>
+        <w:t xml:space="preserve"> the entered time. Pause button</w:t>
+      </w:r>
+      <w:r>
+        <w:t xml:space="preserve"> halts the time and reset button resets the </w:t>
       </w:r>
       <w:r>
         <w:t>counter.</w:t>
@@ -747,7 +812,7 @@
           <w:rPr>
             <w:rStyle w:val="Hyperlink"/>
           </w:rPr>
-          <w:t>https://www.geeksforgeeks.org/java-applet-digital-stopwatch/</w:t>
+          <w:t>https://stackoverflow.com/questions/33487186/swing-timer-stopwatch-in-java</w:t>
         </w:r>
       </w:hyperlink>
     </w:p>
@@ -783,7 +848,6 @@
         </w:numPr>
       </w:pPr>
       <w:r>
-        <w:lastRenderedPageBreak/>
         <w:t>Bugs:</w:t>
       </w:r>
     </w:p>
@@ -801,13 +865,7 @@
         <w:ind w:left="1440"/>
       </w:pPr>
       <w:r>
-        <w:t xml:space="preserve">Clicking cells from the same row </w:t>
-      </w:r>
-      <w:r>
-        <w:t xml:space="preserve">one after the other </w:t>
-      </w:r>
-      <w:r>
-        <w:t xml:space="preserve">doesn’t invoke the </w:t>
+        <w:t xml:space="preserve">Clicking cells from the same row one after the other doesn’t invoke the </w:t>
       </w:r>
       <w:proofErr w:type="spellStart"/>
       <w:r>
@@ -851,19 +909,55 @@
         </w:r>
       </w:hyperlink>
       <w:r>
-        <w:t>twice-in-</w:t>
-      </w:r>
-      <w:r>
-        <w:t>jtable-</w:t>
-      </w:r>
-      <w:r>
-        <w:t>does-not-calls-the-listselectionlistener-va</w:t>
-      </w:r>
-    </w:p>
-    <w:p>
-      <w:pPr>
-        <w:pStyle w:val="ListParagraph"/>
-      </w:pPr>
+        <w:t>twice-in-jtable-does-not-calls-the-listselectionlistener-va</w:t>
+      </w:r>
+    </w:p>
+    <w:p>
+      <w:pPr>
+        <w:pStyle w:val="ListParagraph"/>
+      </w:pPr>
+    </w:p>
+    <w:p>
+      <w:pPr>
+        <w:pStyle w:val="ListParagraph"/>
+      </w:pPr>
+      <w:r>
+        <w:t xml:space="preserve">In </w:t>
+      </w:r>
+      <w:proofErr w:type="spellStart"/>
+      <w:r>
+        <w:t>CountDownTimer</w:t>
+      </w:r>
+      <w:proofErr w:type="spellEnd"/>
+      <w:r>
+        <w:t>:</w:t>
+      </w:r>
+    </w:p>
+    <w:p>
+      <w:pPr>
+        <w:pStyle w:val="ListParagraph"/>
+        <w:ind w:left="1440"/>
+      </w:pPr>
+      <w:r>
+        <w:t xml:space="preserve">It is not properly synchronized with the System Clock as a method is used to increment integers to keep track of time rather than </w:t>
+      </w:r>
+      <w:proofErr w:type="spellStart"/>
+      <w:r>
+        <w:t>System.currentTimeMillis</w:t>
+      </w:r>
+      <w:proofErr w:type="spellEnd"/>
+      <w:r>
+        <w:t>()</w:t>
+      </w:r>
+    </w:p>
+    <w:p>
+      <w:pPr>
+        <w:pStyle w:val="ListParagraph"/>
+        <w:ind w:left="1440"/>
+      </w:pPr>
+      <w:r>
+        <w:t>The delay is approximately 1 second for each minute that passes.</w:t>
+      </w:r>
     </w:p>
     <w:sectPr>
       <w:pgSz w:w="12240" w:h="15840"/>
@@ -1485,6 +1579,7 @@
   <w:style w:type="character" w:default="1" w:styleId="DefaultParagraphFont">
     <w:name w:val="Default Paragraph Font"/>
     <w:uiPriority w:val="1"/>
+    <w:semiHidden/>
     <w:unhideWhenUsed/>
   </w:style>
   <w:style w:type="table" w:default="1" w:styleId="TableNormal">

</xml_diff>